<commit_message>
change frontend folder name for understanding
</commit_message>
<xml_diff>
--- a/Docs/Progression/semester 2 progession report/CE65-12 Progress Report 2565 ครั้งที่ 4.docx
+++ b/Docs/Progression/semester 2 progession report/CE65-12 Progress Report 2565 ครั้งที่ 4.docx
@@ -416,9 +416,6 @@
       <w:pPr>
         <w:ind w:left="360" w:firstLine="360"/>
         <w:jc w:val="both"/>
-        <w:rPr>
-          <w:rFonts w:hint="cs"/>
-        </w:rPr>
       </w:pPr>
       <w:r>
         <w:rPr>
@@ -491,47 +488,6 @@
         <w:ind w:left="360" w:firstLine="360"/>
         <w:jc w:val="center"/>
       </w:pPr>
-      <w:r>
-        <w:rPr>
-          <w:noProof/>
-          <w:cs/>
-        </w:rPr>
-        <w:drawing>
-          <wp:inline distT="0" distB="0" distL="0" distR="0" wp14:anchorId="73D5DBD6" wp14:editId="57CBAD97">
-            <wp:extent cx="4324985" cy="2100642"/>
-            <wp:effectExtent l="0" t="0" r="0" b="0"/>
-            <wp:docPr id="2" name="รูปภาพ 2"/>
-            <wp:cNvGraphicFramePr>
-              <a:graphicFrameLocks xmlns:a="http://schemas.openxmlformats.org/drawingml/2006/main" noChangeAspect="1"/>
-            </wp:cNvGraphicFramePr>
-            <a:graphic xmlns:a="http://schemas.openxmlformats.org/drawingml/2006/main">
-              <a:graphicData uri="http://schemas.openxmlformats.org/drawingml/2006/picture">
-                <pic:pic xmlns:pic="http://schemas.openxmlformats.org/drawingml/2006/picture">
-                  <pic:nvPicPr>
-                    <pic:cNvPr id="1" name=""/>
-                    <pic:cNvPicPr/>
-                  </pic:nvPicPr>
-                  <pic:blipFill>
-                    <a:blip r:embed="rId10"/>
-                    <a:stretch>
-                      <a:fillRect/>
-                    </a:stretch>
-                  </pic:blipFill>
-                  <pic:spPr>
-                    <a:xfrm>
-                      <a:off x="0" y="0"/>
-                      <a:ext cx="4335099" cy="2105554"/>
-                    </a:xfrm>
-                    <a:prstGeom prst="rect">
-                      <a:avLst/>
-                    </a:prstGeom>
-                  </pic:spPr>
-                </pic:pic>
-              </a:graphicData>
-            </a:graphic>
-          </wp:inline>
-        </w:drawing>
-      </w:r>
     </w:p>
     <w:p>
       <w:pPr>
@@ -556,7 +512,6 @@
           <w:noProof/>
           <w:cs/>
         </w:rPr>
-        <w:lastRenderedPageBreak/>
         <w:drawing>
           <wp:inline distT="0" distB="0" distL="0" distR="0" wp14:anchorId="2EB5D317" wp14:editId="353843F0">
             <wp:extent cx="6016625" cy="2951480"/>
@@ -573,7 +528,7 @@
                     <pic:cNvPicPr/>
                   </pic:nvPicPr>
                   <pic:blipFill>
-                    <a:blip r:embed="rId11"/>
+                    <a:blip r:embed="rId10"/>
                     <a:stretch>
                       <a:fillRect/>
                     </a:stretch>
@@ -620,6 +575,7 @@
           <w:rFonts w:hint="cs"/>
           <w:cs/>
         </w:rPr>
+        <w:lastRenderedPageBreak/>
         <w:t>และนอกจากนี้ใน</w:t>
       </w:r>
       <w:r>
@@ -942,7 +898,6 @@
           <w:rFonts w:hint="cs"/>
           <w:cs/>
         </w:rPr>
-        <w:lastRenderedPageBreak/>
         <w:t xml:space="preserve">ปัญหาที่พบในการพัฒนาของส่วนของ </w:t>
       </w:r>
       <w:r>
@@ -1170,8 +1125,8 @@
       </w:r>
     </w:p>
     <w:sectPr>
-      <w:headerReference w:type="default" r:id="rId12"/>
-      <w:footerReference w:type="default" r:id="rId13"/>
+      <w:headerReference w:type="default" r:id="rId11"/>
+      <w:footerReference w:type="default" r:id="rId12"/>
       <w:pgSz w:w="11906" w:h="16838" w:code="9"/>
       <w:pgMar w:top="851" w:right="991" w:bottom="851" w:left="1440" w:header="284" w:footer="720" w:gutter="0"/>
       <w:cols w:space="720"/>
@@ -3340,6 +3295,7 @@
     <w:rsid w:val="00B82847"/>
     <w:rsid w:val="00B86DE7"/>
     <w:rsid w:val="00B91E4C"/>
+    <w:rsid w:val="00BA6894"/>
     <w:rsid w:val="00BD480F"/>
     <w:rsid w:val="00C350DE"/>
     <w:rsid w:val="00C36B0F"/>
@@ -4147,15 +4103,6 @@
 </file>
 
 <file path=customXml/item1.xml><?xml version="1.0" encoding="utf-8"?>
-<?mso-contentType ?>
-<FormTemplates xmlns="http://schemas.microsoft.com/sharepoint/v3/contenttype/forms">
-  <Display>DocumentLibraryForm</Display>
-  <Edit>DocumentLibraryForm</Edit>
-  <New>DocumentLibraryForm</New>
-</FormTemplates>
-</file>
-
-<file path=customXml/item2.xml><?xml version="1.0" encoding="utf-8"?>
 <ct:contentTypeSchema xmlns:ct="http://schemas.microsoft.com/office/2006/metadata/contentType" xmlns:ma="http://schemas.microsoft.com/office/2006/metadata/properties/metaAttributes" ct:_="" ma:_="" ma:contentTypeName="Document" ma:contentTypeID="0x010100834FB02BC889714DB51638CD039BDD91" ma:contentTypeVersion="10" ma:contentTypeDescription="Create a new document." ma:contentTypeScope="" ma:versionID="5dfb967f35fdb0d3e238b001ac63be57">
   <xsd:schema xmlns:xsd="http://www.w3.org/2001/XMLSchema" xmlns:xs="http://www.w3.org/2001/XMLSchema" xmlns:p="http://schemas.microsoft.com/office/2006/metadata/properties" xmlns:ns3="925b3116-1991-41fa-8529-2f009b63666d" xmlns:ns4="da19f4fb-9264-4c17-9359-66e327aa6fea" targetNamespace="http://schemas.microsoft.com/office/2006/metadata/properties" ma:root="true" ma:fieldsID="c5b74c7d9ae0e2870c5ab88c41f6f02e" ns3:_="" ns4:_="">
     <xsd:import namespace="925b3116-1991-41fa-8529-2f009b63666d"/>
@@ -4358,6 +4305,15 @@
 </ct:contentTypeSchema>
 </file>
 
+<file path=customXml/item2.xml><?xml version="1.0" encoding="utf-8"?>
+<?mso-contentType ?>
+<FormTemplates xmlns="http://schemas.microsoft.com/sharepoint/v3/contenttype/forms">
+  <Display>DocumentLibraryForm</Display>
+  <Edit>DocumentLibraryForm</Edit>
+  <New>DocumentLibraryForm</New>
+</FormTemplates>
+</file>
+
 <file path=customXml/item3.xml><?xml version="1.0" encoding="utf-8"?>
 <p:properties xmlns:p="http://schemas.microsoft.com/office/2006/metadata/properties" xmlns:xsi="http://www.w3.org/2001/XMLSchema-instance" xmlns:pc="http://schemas.microsoft.com/office/infopath/2007/PartnerControls">
   <documentManagement/>
@@ -4365,14 +4321,6 @@
 </file>
 
 <file path=customXml/itemProps1.xml><?xml version="1.0" encoding="utf-8"?>
-<ds:datastoreItem xmlns:ds="http://schemas.openxmlformats.org/officeDocument/2006/customXml" ds:itemID="{EE20C0BC-7DE5-4F7A-8B77-34EDCADDBDDF}">
-  <ds:schemaRefs>
-    <ds:schemaRef ds:uri="http://schemas.microsoft.com/sharepoint/v3/contenttype/forms"/>
-  </ds:schemaRefs>
-</ds:datastoreItem>
-</file>
-
-<file path=customXml/itemProps2.xml><?xml version="1.0" encoding="utf-8"?>
 <ds:datastoreItem xmlns:ds="http://schemas.openxmlformats.org/officeDocument/2006/customXml" ds:itemID="{198EF3DE-D4EC-4B54-B183-22A37A887808}">
   <ds:schemaRefs>
     <ds:schemaRef ds:uri="http://schemas.microsoft.com/office/2006/metadata/contentType"/>
@@ -4391,6 +4339,14 @@
 </ds:datastoreItem>
 </file>
 
+<file path=customXml/itemProps2.xml><?xml version="1.0" encoding="utf-8"?>
+<ds:datastoreItem xmlns:ds="http://schemas.openxmlformats.org/officeDocument/2006/customXml" ds:itemID="{EE20C0BC-7DE5-4F7A-8B77-34EDCADDBDDF}">
+  <ds:schemaRefs>
+    <ds:schemaRef ds:uri="http://schemas.microsoft.com/sharepoint/v3/contenttype/forms"/>
+  </ds:schemaRefs>
+</ds:datastoreItem>
+</file>
+
 <file path=customXml/itemProps3.xml><?xml version="1.0" encoding="utf-8"?>
 <ds:datastoreItem xmlns:ds="http://schemas.openxmlformats.org/officeDocument/2006/customXml" ds:itemID="{CF6C7B6E-D565-4068-8C0D-6DB1020E83D5}">
   <ds:schemaRefs>

</xml_diff>

<commit_message>
add document and add preview image functions
</commit_message>
<xml_diff>
--- a/Docs/Progression/semester 2 progession report/CE65-12 Progress Report 2565 ครั้งที่ 4.docx
+++ b/Docs/Progression/semester 2 progession report/CE65-12 Progress Report 2565 ครั้งที่ 4.docx
@@ -488,35 +488,15 @@
         <w:ind w:left="360" w:firstLine="360"/>
         <w:jc w:val="center"/>
       </w:pPr>
-    </w:p>
-    <w:p>
-      <w:pPr>
-        <w:ind w:left="426" w:firstLine="283"/>
-        <w:jc w:val="center"/>
-      </w:pPr>
-      <w:r>
-        <w:rPr>
-          <w:rFonts w:hint="cs"/>
-          <w:cs/>
-        </w:rPr>
-        <w:t>รูปของส่วนหน้ารวมแสดงสินค้าทั้งหมด</w:t>
-      </w:r>
-    </w:p>
-    <w:p>
-      <w:pPr>
-        <w:ind w:left="426" w:firstLine="283"/>
-        <w:jc w:val="center"/>
-      </w:pPr>
       <w:r>
         <w:rPr>
           <w:noProof/>
-          <w:cs/>
         </w:rPr>
         <w:drawing>
-          <wp:inline distT="0" distB="0" distL="0" distR="0" wp14:anchorId="2EB5D317" wp14:editId="353843F0">
-            <wp:extent cx="6016625" cy="2951480"/>
-            <wp:effectExtent l="0" t="0" r="3175" b="1270"/>
-            <wp:docPr id="5" name="รูปภาพ 5" descr="รูปภาพประกอบด้วย ข้อความ&#10;&#10;คำอธิบายที่สร้างโดยอัตโนมัติ"/>
+          <wp:inline distT="0" distB="0" distL="0" distR="0" wp14:anchorId="33994AA2" wp14:editId="12AC3628">
+            <wp:extent cx="5031415" cy="2334895"/>
+            <wp:effectExtent l="0" t="0" r="0" b="8255"/>
+            <wp:docPr id="1" name="รูปภาพ 1" descr="รูปภาพประกอบด้วย เว็บไซต์&#10;&#10;คำอธิบายที่สร้างโดยอัตโนมัติ"/>
             <wp:cNvGraphicFramePr>
               <a:graphicFrameLocks xmlns:a="http://schemas.openxmlformats.org/drawingml/2006/main" noChangeAspect="1"/>
             </wp:cNvGraphicFramePr>
@@ -524,7 +504,7 @@
               <a:graphicData uri="http://schemas.openxmlformats.org/drawingml/2006/picture">
                 <pic:pic xmlns:pic="http://schemas.openxmlformats.org/drawingml/2006/picture">
                   <pic:nvPicPr>
-                    <pic:cNvPr id="5" name="รูปภาพ 5" descr="รูปภาพประกอบด้วย ข้อความ&#10;&#10;คำอธิบายที่สร้างโดยอัตโนมัติ"/>
+                    <pic:cNvPr id="1" name="รูปภาพ 1" descr="รูปภาพประกอบด้วย เว็บไซต์&#10;&#10;คำอธิบายที่สร้างโดยอัตโนมัติ"/>
                     <pic:cNvPicPr/>
                   </pic:nvPicPr>
                   <pic:blipFill>
@@ -536,7 +516,7 @@
                   <pic:spPr>
                     <a:xfrm>
                       <a:off x="0" y="0"/>
-                      <a:ext cx="6016625" cy="2951480"/>
+                      <a:ext cx="5045310" cy="2341343"/>
                     </a:xfrm>
                     <a:prstGeom prst="rect">
                       <a:avLst/>
@@ -559,54 +539,422 @@
           <w:rFonts w:hint="cs"/>
           <w:cs/>
         </w:rPr>
-        <w:t xml:space="preserve">รูปของส่วนหน้าแสดงสินค้านั้นๆ พร้อมปุ่มสำหรับเชื่อมต่อไปหน้า </w:t>
-      </w:r>
-      <w:r>
-        <w:t>Image processing application</w:t>
+        <w:t>รูปของส่วนหน้ารวมแสดงสินค้าทั้งหมด</w:t>
+      </w:r>
+      <w:r>
+        <w:rPr>
+          <w:rFonts w:hint="cs"/>
+          <w:cs/>
+        </w:rPr>
+        <w:t xml:space="preserve">ที่จะมีการ </w:t>
+      </w:r>
+      <w:r>
+        <w:t xml:space="preserve">sort </w:t>
+      </w:r>
+      <w:r>
+        <w:rPr>
+          <w:rFonts w:hint="cs"/>
+          <w:cs/>
+        </w:rPr>
+        <w:t xml:space="preserve">และ </w:t>
+      </w:r>
+      <w:r>
+        <w:t xml:space="preserve">filter </w:t>
+      </w:r>
+      <w:r>
+        <w:rPr>
+          <w:rFonts w:hint="cs"/>
+          <w:cs/>
+        </w:rPr>
+        <w:t>หาสินค้า</w:t>
       </w:r>
     </w:p>
     <w:p>
       <w:pPr>
+        <w:ind w:left="426" w:firstLine="283"/>
+        <w:jc w:val="both"/>
+      </w:pPr>
+      <w:r>
+        <w:rPr>
+          <w:rFonts w:hint="cs"/>
+          <w:cs/>
+        </w:rPr>
+        <w:t>และอีกส่วน</w:t>
+      </w:r>
+      <w:r>
+        <w:rPr>
+          <w:rFonts w:hint="cs"/>
+          <w:cs/>
+        </w:rPr>
+        <w:t>ที่มี</w:t>
+      </w:r>
+      <w:r>
+        <w:rPr>
+          <w:rFonts w:hint="cs"/>
+          <w:cs/>
+        </w:rPr>
+        <w:t xml:space="preserve">การพัฒนาเพิ่มไปก็คือส่วนของการ </w:t>
+      </w:r>
+      <w:r>
+        <w:t xml:space="preserve">Preview </w:t>
+      </w:r>
+      <w:r>
+        <w:rPr>
+          <w:rFonts w:hint="cs"/>
+          <w:cs/>
+        </w:rPr>
+        <w:t>รูปภาพ ที่ได้ลองสร้างระบบการทำงานขึ้นมาโดยที่จะส่งรูปภาพไปประมวลผล</w:t>
+      </w:r>
+      <w:r>
+        <w:rPr>
+          <w:rFonts w:hint="cs"/>
+          <w:cs/>
+        </w:rPr>
+        <w:t>ผ่าน</w:t>
+      </w:r>
+      <w:r>
+        <w:rPr>
+          <w:rFonts w:hint="cs"/>
+          <w:cs/>
+        </w:rPr>
+        <w:t xml:space="preserve"> </w:t>
+      </w:r>
+      <w:r>
+        <w:t xml:space="preserve">API </w:t>
+      </w:r>
+      <w:r>
+        <w:rPr>
+          <w:rFonts w:hint="cs"/>
+          <w:cs/>
+        </w:rPr>
+        <w:t>สำหรับกการประมวลผลรูปเดี่ยวโดยเฉพาะ</w:t>
+      </w:r>
+      <w:r>
+        <w:rPr>
+          <w:rFonts w:hint="cs"/>
+          <w:cs/>
+        </w:rPr>
+        <w:t xml:space="preserve">ซึ่งทำให้มีความเร็วในการแสดงผลที่ดีกว่าการสร้าง </w:t>
+      </w:r>
+      <w:r>
+        <w:t xml:space="preserve">job </w:t>
+      </w:r>
+      <w:r>
+        <w:rPr>
+          <w:rFonts w:hint="cs"/>
+          <w:cs/>
+        </w:rPr>
+        <w:t>มาเพื่อประมวลผลรูปภาพรูปเดียว</w:t>
+      </w:r>
+    </w:p>
+    <w:p>
+      <w:pPr>
+        <w:ind w:left="426" w:firstLine="283"/>
+        <w:jc w:val="both"/>
+      </w:pPr>
+    </w:p>
+    <w:p>
+      <w:pPr>
+        <w:ind w:left="426" w:firstLine="283"/>
+        <w:jc w:val="center"/>
+      </w:pPr>
+      <w:r>
+        <w:rPr>
+          <w:cs/>
+        </w:rPr>
+        <w:lastRenderedPageBreak/>
+        <w:drawing>
+          <wp:inline distT="0" distB="0" distL="0" distR="0" wp14:anchorId="46F02F8E" wp14:editId="73BE1F16">
+            <wp:extent cx="4827905" cy="2260326"/>
+            <wp:effectExtent l="0" t="0" r="0" b="6985"/>
+            <wp:docPr id="2" name="รูปภาพ 2"/>
+            <wp:cNvGraphicFramePr>
+              <a:graphicFrameLocks xmlns:a="http://schemas.openxmlformats.org/drawingml/2006/main" noChangeAspect="1"/>
+            </wp:cNvGraphicFramePr>
+            <a:graphic xmlns:a="http://schemas.openxmlformats.org/drawingml/2006/main">
+              <a:graphicData uri="http://schemas.openxmlformats.org/drawingml/2006/picture">
+                <pic:pic xmlns:pic="http://schemas.openxmlformats.org/drawingml/2006/picture">
+                  <pic:nvPicPr>
+                    <pic:cNvPr id="1" name=""/>
+                    <pic:cNvPicPr/>
+                  </pic:nvPicPr>
+                  <pic:blipFill>
+                    <a:blip r:embed="rId11"/>
+                    <a:stretch>
+                      <a:fillRect/>
+                    </a:stretch>
+                  </pic:blipFill>
+                  <pic:spPr>
+                    <a:xfrm>
+                      <a:off x="0" y="0"/>
+                      <a:ext cx="4836600" cy="2264397"/>
+                    </a:xfrm>
+                    <a:prstGeom prst="rect">
+                      <a:avLst/>
+                    </a:prstGeom>
+                  </pic:spPr>
+                </pic:pic>
+              </a:graphicData>
+            </a:graphic>
+          </wp:inline>
+        </w:drawing>
+      </w:r>
+    </w:p>
+    <w:p>
+      <w:pPr>
+        <w:ind w:left="426" w:firstLine="283"/>
+        <w:jc w:val="center"/>
+      </w:pPr>
+      <w:r>
+        <w:rPr>
+          <w:rFonts w:hint="cs"/>
+          <w:cs/>
+        </w:rPr>
+        <w:t xml:space="preserve">รูปของการ </w:t>
+      </w:r>
+      <w:r>
+        <w:t xml:space="preserve">preview </w:t>
+      </w:r>
+      <w:r>
+        <w:rPr>
+          <w:rFonts w:hint="cs"/>
+          <w:cs/>
+        </w:rPr>
+        <w:t xml:space="preserve">โดยใช้ </w:t>
+      </w:r>
+      <w:r>
+        <w:t>Filter Black and white</w:t>
+      </w:r>
+    </w:p>
+    <w:p>
+      <w:pPr>
+        <w:ind w:left="426" w:firstLine="283"/>
+        <w:jc w:val="center"/>
+      </w:pPr>
+      <w:r>
+        <w:rPr>
+          <w:cs/>
+        </w:rPr>
+        <w:drawing>
+          <wp:inline distT="0" distB="0" distL="0" distR="0" wp14:anchorId="6354C32F" wp14:editId="7FE2C82F">
+            <wp:extent cx="4827905" cy="2267459"/>
+            <wp:effectExtent l="0" t="0" r="0" b="0"/>
+            <wp:docPr id="3" name="รูปภาพ 3"/>
+            <wp:cNvGraphicFramePr>
+              <a:graphicFrameLocks xmlns:a="http://schemas.openxmlformats.org/drawingml/2006/main" noChangeAspect="1"/>
+            </wp:cNvGraphicFramePr>
+            <a:graphic xmlns:a="http://schemas.openxmlformats.org/drawingml/2006/main">
+              <a:graphicData uri="http://schemas.openxmlformats.org/drawingml/2006/picture">
+                <pic:pic xmlns:pic="http://schemas.openxmlformats.org/drawingml/2006/picture">
+                  <pic:nvPicPr>
+                    <pic:cNvPr id="1" name=""/>
+                    <pic:cNvPicPr/>
+                  </pic:nvPicPr>
+                  <pic:blipFill>
+                    <a:blip r:embed="rId12"/>
+                    <a:stretch>
+                      <a:fillRect/>
+                    </a:stretch>
+                  </pic:blipFill>
+                  <pic:spPr>
+                    <a:xfrm>
+                      <a:off x="0" y="0"/>
+                      <a:ext cx="4853617" cy="2279535"/>
+                    </a:xfrm>
+                    <a:prstGeom prst="rect">
+                      <a:avLst/>
+                    </a:prstGeom>
+                  </pic:spPr>
+                </pic:pic>
+              </a:graphicData>
+            </a:graphic>
+          </wp:inline>
+        </w:drawing>
+      </w:r>
+    </w:p>
+    <w:p>
+      <w:pPr>
+        <w:ind w:left="426" w:firstLine="283"/>
+        <w:jc w:val="center"/>
+        <w:rPr>
+          <w:rFonts w:hint="cs"/>
+        </w:rPr>
+      </w:pPr>
+      <w:r>
+        <w:rPr>
+          <w:rFonts w:hint="cs"/>
+          <w:cs/>
+        </w:rPr>
+        <w:t xml:space="preserve">รูปของการ </w:t>
+      </w:r>
+      <w:r>
+        <w:t xml:space="preserve">preview </w:t>
+      </w:r>
+      <w:r>
+        <w:rPr>
+          <w:rFonts w:hint="cs"/>
+          <w:cs/>
+        </w:rPr>
+        <w:t>โดยใช้</w:t>
+      </w:r>
+      <w:r>
+        <w:t xml:space="preserve"> weight </w:t>
+      </w:r>
+      <w:r>
+        <w:rPr>
+          <w:rFonts w:hint="cs"/>
+          <w:cs/>
+        </w:rPr>
+        <w:t xml:space="preserve">ที่มีความสามารถในการทำ </w:t>
+      </w:r>
+      <w:r>
+        <w:t>Object detections</w:t>
+      </w:r>
+    </w:p>
+    <w:p>
+      <w:pPr>
         <w:ind w:left="360" w:firstLine="360"/>
         <w:jc w:val="both"/>
-      </w:pPr>
-      <w:r>
-        <w:rPr>
-          <w:rFonts w:hint="cs"/>
-          <w:cs/>
-        </w:rPr>
-        <w:lastRenderedPageBreak/>
-        <w:t>และนอกจากนี้ใน</w:t>
-      </w:r>
-      <w:r>
-        <w:rPr>
-          <w:rFonts w:hint="cs"/>
-          <w:cs/>
-        </w:rPr>
-        <w:t xml:space="preserve">อื่นๆ ก็ได้มีการปรับปรุงใหม่เพื่อทำเป็นรูปแบบ </w:t>
-      </w:r>
-      <w:r>
-        <w:t>Responsive</w:t>
-      </w:r>
-      <w:r>
-        <w:rPr>
-          <w:rFonts w:hint="cs"/>
-          <w:cs/>
-        </w:rPr>
+        <w:rPr>
+          <w:cs/>
+        </w:rPr>
+      </w:pPr>
+      <w:r>
+        <w:rPr>
+          <w:rFonts w:hint="cs"/>
+          <w:cs/>
+        </w:rPr>
+        <w:t>และ</w:t>
+      </w:r>
+      <w:r>
+        <w:rPr>
+          <w:rFonts w:hint="cs"/>
+          <w:cs/>
+        </w:rPr>
+        <w:t xml:space="preserve">ได้ยังมีการปรับปรูงรูปแบบการทำงานของตัว </w:t>
+      </w:r>
+      <w:r>
+        <w:t xml:space="preserve">web applications </w:t>
+      </w:r>
+      <w:r>
+        <w:rPr>
+          <w:rFonts w:hint="cs"/>
+          <w:cs/>
+        </w:rPr>
+        <w:t xml:space="preserve">ใหม่โดยการใช้ </w:t>
+      </w:r>
+      <w:r>
+        <w:t xml:space="preserve">local storage </w:t>
+      </w:r>
+      <w:r>
+        <w:rPr>
+          <w:rFonts w:hint="cs"/>
+          <w:cs/>
+        </w:rPr>
+        <w:t xml:space="preserve">เข้ามาช่วยเสริมในการแสดงผลและเก็บข้อมูลเบื้องต้นของผู้ใช้ เพื่อลดการเรียกใช้ </w:t>
+      </w:r>
+      <w:r>
+        <w:t xml:space="preserve">request </w:t>
+      </w:r>
+      <w:r>
+        <w:rPr>
+          <w:rFonts w:hint="cs"/>
+          <w:cs/>
+        </w:rPr>
+        <w:t xml:space="preserve">จาก </w:t>
+      </w:r>
+      <w:r>
+        <w:t xml:space="preserve">frontend </w:t>
+      </w:r>
+      <w:r>
+        <w:rPr>
+          <w:rFonts w:hint="cs"/>
+          <w:cs/>
+        </w:rPr>
+        <w:t xml:space="preserve">ไปยังส่วน </w:t>
+      </w:r>
+      <w:r>
+        <w:t xml:space="preserve">backend </w:t>
+      </w:r>
+      <w:r>
+        <w:rPr>
+          <w:rFonts w:hint="cs"/>
+          <w:cs/>
+        </w:rPr>
+        <w:t>โดยจะเก็บในส่วนของ</w:t>
+      </w:r>
+      <w:r>
+        <w:t xml:space="preserve"> JWT </w:t>
+      </w:r>
+      <w:r>
+        <w:rPr>
+          <w:rFonts w:hint="cs"/>
+          <w:cs/>
+        </w:rPr>
+        <w:t xml:space="preserve">ที่ใช้ยืนยันตัวตน , ชื่อ-สกุล ของผู้ใช้ , ขนาดของ </w:t>
+      </w:r>
+      <w:r>
+        <w:t xml:space="preserve">drive </w:t>
+      </w:r>
+      <w:r>
+        <w:rPr>
+          <w:rFonts w:hint="cs"/>
+          <w:cs/>
+        </w:rPr>
+        <w:t xml:space="preserve">ที่ถูกใช้งานไป , </w:t>
+      </w:r>
+      <w:r>
+        <w:t xml:space="preserve">Credit </w:t>
+      </w:r>
+      <w:r>
+        <w:rPr>
+          <w:rFonts w:hint="cs"/>
+          <w:cs/>
+        </w:rPr>
+        <w:t xml:space="preserve">ที่มีอยู่ในระบบ </w:t>
+      </w:r>
+      <w:r>
+        <w:t xml:space="preserve">, </w:t>
+      </w:r>
+      <w:r>
+        <w:rPr>
+          <w:rFonts w:hint="cs"/>
+          <w:cs/>
+        </w:rPr>
+        <w:t xml:space="preserve">จำนวน </w:t>
+      </w:r>
+      <w:r>
+        <w:t xml:space="preserve">product </w:t>
+      </w:r>
+      <w:r>
+        <w:rPr>
+          <w:rFonts w:hint="cs"/>
+          <w:cs/>
+        </w:rPr>
+        <w:t xml:space="preserve">ที่เป็นเจ้าของ เป็นต้น ซึ่งถ้าหากมีส่วนไหนที่สามารถเก็บใน </w:t>
+      </w:r>
+      <w:r>
         <w:t xml:space="preserve"> </w:t>
       </w:r>
       <w:r>
-        <w:t xml:space="preserve">web </w:t>
-      </w:r>
-      <w:r>
-        <w:rPr>
-          <w:rFonts w:hint="cs"/>
-          <w:cs/>
-        </w:rPr>
-        <w:t xml:space="preserve">เพื่อให้สามารถรองรับการใช้งานได้บนอุปกรณ์หลายๆ ชนิดและเพื่อความสวยงามของตัว </w:t>
-      </w:r>
-      <w:r>
-        <w:t xml:space="preserve">Web applications </w:t>
+        <w:t xml:space="preserve">local storage </w:t>
+      </w:r>
+      <w:r>
+        <w:rPr>
+          <w:rFonts w:hint="cs"/>
+          <w:cs/>
+        </w:rPr>
+        <w:t xml:space="preserve">เพิ่มสามารถลด </w:t>
+      </w:r>
+      <w:r>
+        <w:t xml:space="preserve">Traffic </w:t>
+      </w:r>
+      <w:r>
+        <w:rPr>
+          <w:rFonts w:hint="cs"/>
+          <w:cs/>
+        </w:rPr>
+        <w:t>ได้อีกก็จะนำมาใส่ไว้ในอนาคต</w:t>
       </w:r>
     </w:p>
     <w:p>
@@ -766,6 +1114,12 @@
         </w:rPr>
         <w:t xml:space="preserve"> และ ได้ทำการทดสอบการทำงานเรียบร้อย</w:t>
       </w:r>
+    </w:p>
+    <w:p>
+      <w:pPr>
+        <w:ind w:left="360" w:firstLine="360"/>
+        <w:jc w:val="both"/>
+      </w:pPr>
     </w:p>
     <w:p>
       <w:pPr>
@@ -784,6 +1138,7 @@
           <w:rFonts w:hint="cs"/>
           <w:cs/>
         </w:rPr>
+        <w:lastRenderedPageBreak/>
         <w:t>ปัญหาที่เกิดขึ้นและแนวทางการแก้ไข</w:t>
       </w:r>
     </w:p>
@@ -792,7 +1147,7 @@
         <w:ind w:left="426" w:firstLine="283"/>
         <w:jc w:val="both"/>
         <w:rPr>
-          <w:cs/>
+          <w:rFonts w:hint="cs"/>
         </w:rPr>
       </w:pPr>
       <w:r>
@@ -810,79 +1165,170 @@
           <w:rFonts w:hint="cs"/>
           <w:cs/>
         </w:rPr>
-        <w:t>ที่ก่อนหน้านี้ได้แก้</w:t>
-      </w:r>
-      <w:r>
-        <w:rPr>
-          <w:rFonts w:hint="cs"/>
-          <w:cs/>
-        </w:rPr>
-        <w:t xml:space="preserve">ปัญหาในด้านของการส่งรูปภาพที่พบว่าจะมีปัญหาเกิดขึ้นหากต้องส่งรูปภาพจำนวนมากๆ </w:t>
-      </w:r>
-      <w:r>
-        <w:rPr>
-          <w:rFonts w:hint="cs"/>
-          <w:cs/>
-        </w:rPr>
-        <w:t>เช่นไฟล์รูปภาพตกหล่นหรือเสียหายไป</w:t>
-      </w:r>
-      <w:r>
-        <w:rPr>
-          <w:rFonts w:hint="cs"/>
-          <w:cs/>
-        </w:rPr>
-        <w:t>ในขนาดปกติ จึงได้แก้ไขโดยแปลงให้รูปภาพที่ถูกส่งมา</w:t>
-      </w:r>
-      <w:r>
-        <w:rPr>
-          <w:rFonts w:hint="cs"/>
-          <w:cs/>
-        </w:rPr>
-        <w:t xml:space="preserve">นั้นมีขนาดเล็กลงพอเหมาะกับการแสดงผลและแปลงด้วยการเข้ารหัส </w:t>
-      </w:r>
-      <w:r>
-        <w:t xml:space="preserve">base64 </w:t>
-      </w:r>
-      <w:r>
-        <w:rPr>
-          <w:rFonts w:hint="cs"/>
-          <w:cs/>
-        </w:rPr>
-        <w:t>เพื่อได้ขนาดที่เล็กลง</w:t>
-      </w:r>
-      <w:r>
-        <w:rPr>
-          <w:rFonts w:hint="cs"/>
-          <w:cs/>
-        </w:rPr>
-        <w:t xml:space="preserve"> แบะเมื่อนำมาทดลองใช้งานจริงพบว่าเกิดปัญหาก็คือรู)ภาพที่ได้รับมานั้นมีขนาดที่เล็กเกินไปสำหรับการแสดผล จึงได้มีการทดลองปรับเปลี่ยนและ</w:t>
-      </w:r>
-      <w:r>
-        <w:rPr>
-          <w:rFonts w:hint="cs"/>
-          <w:cs/>
-        </w:rPr>
-        <w:t xml:space="preserve"> หาค่าที่เหมาะสมทั้งความรวดเร็วในการส่งและการแสดงผลที่เหมาะสมและชัดเจน และนอกจากนี้เนื่องจากในส่วนของขั้นตอนการออกแบบนั้นไม่ได้มีการรองรับหน้า </w:t>
-      </w:r>
-      <w:r>
-        <w:t xml:space="preserve">Image processing applications </w:t>
-      </w:r>
-      <w:r>
-        <w:rPr>
-          <w:rFonts w:hint="cs"/>
-          <w:cs/>
-        </w:rPr>
-        <w:t xml:space="preserve">ที่แสดงผลบนอุปกรณ์ขนาดเล็กเช่นโทรศัพท์มือถือ เป็นต้น ดังนั้นจึงอาจจะต้องตัดการทำงานของหน้า </w:t>
-      </w:r>
-      <w:r>
-        <w:t>Image processing applications</w:t>
-      </w:r>
-      <w:r>
-        <w:rPr>
-          <w:rFonts w:hint="cs"/>
-          <w:cs/>
-        </w:rPr>
-        <w:t xml:space="preserve"> ไปหากอยู่ในอุปกรณ์ที่มีหน้าจอแสดงผลขนาดเล็ก</w:t>
+        <w:t xml:space="preserve">คือในส่วนของการทำงาน </w:t>
+      </w:r>
+      <w:r>
+        <w:t xml:space="preserve">preview </w:t>
+      </w:r>
+      <w:r>
+        <w:rPr>
+          <w:rFonts w:hint="cs"/>
+          <w:cs/>
+        </w:rPr>
+        <w:t xml:space="preserve">ในช่วงแรกการเรียกใช้ </w:t>
+      </w:r>
+      <w:r>
+        <w:t xml:space="preserve">API </w:t>
+      </w:r>
+      <w:r>
+        <w:rPr>
+          <w:rFonts w:hint="cs"/>
+          <w:cs/>
+        </w:rPr>
+        <w:t xml:space="preserve">ในการประมวลผลรูปเพื่อ </w:t>
+      </w:r>
+      <w:r>
+        <w:t xml:space="preserve">preview </w:t>
+      </w:r>
+      <w:r>
+        <w:rPr>
+          <w:rFonts w:hint="cs"/>
+          <w:cs/>
+        </w:rPr>
+        <w:t xml:space="preserve">นั้นมีปัญหาจากกการที่ส่งไฟล์รูปกลับมาในรูปแบบ </w:t>
+      </w:r>
+      <w:r>
+        <w:t xml:space="preserve">Byte string </w:t>
+      </w:r>
+      <w:r>
+        <w:rPr>
+          <w:rFonts w:hint="cs"/>
+          <w:cs/>
+        </w:rPr>
+        <w:t xml:space="preserve">ซึ่งนำไปประมวลผลด้านอื่นๆ ต่อได้ยาก เช่นการบีบอัด หรือ การแปลงขนาด เป็นต้น ซึ่งในปัญหานี้ได้มีการนำ </w:t>
+      </w:r>
+      <w:r>
+        <w:t xml:space="preserve">Library </w:t>
+      </w:r>
+      <w:r>
+        <w:rPr>
+          <w:rFonts w:hint="cs"/>
+          <w:cs/>
+        </w:rPr>
+        <w:t xml:space="preserve">เสริมเข้ามาใช้เพื่อช่วยในการแปลงค่าที่ได้มาในรูปแบบ </w:t>
+      </w:r>
+      <w:r>
+        <w:t>Byte string</w:t>
+      </w:r>
+      <w:r>
+        <w:rPr>
+          <w:rFonts w:hint="cs"/>
+          <w:cs/>
+        </w:rPr>
+        <w:t xml:space="preserve"> ให้เป็น </w:t>
+      </w:r>
+      <w:r>
+        <w:t xml:space="preserve">Pillow-Image </w:t>
+      </w:r>
+      <w:r>
+        <w:rPr>
+          <w:rFonts w:hint="cs"/>
+          <w:cs/>
+        </w:rPr>
+        <w:t xml:space="preserve">เพื่อสามารถนำไปใช้งานต่อในส่วนอื่นๆ ได้รวมไปถึงการเข้ารหัสแบบ </w:t>
+      </w:r>
+      <w:r>
+        <w:t xml:space="preserve">Base64 </w:t>
+      </w:r>
+      <w:r>
+        <w:rPr>
+          <w:rFonts w:hint="cs"/>
+          <w:cs/>
+        </w:rPr>
+        <w:t xml:space="preserve">เพื่อให้สามารถส่งกลับมาแสดงผลที่ หน้า </w:t>
+      </w:r>
+      <w:r>
+        <w:t xml:space="preserve">Frontend </w:t>
+      </w:r>
+      <w:r>
+        <w:rPr>
+          <w:rFonts w:hint="cs"/>
+          <w:cs/>
+        </w:rPr>
+        <w:t xml:space="preserve">ได้ และปัญหาอีกส่วนคือในการ </w:t>
+      </w:r>
+      <w:r>
+        <w:t>Upload file</w:t>
+      </w:r>
+      <w:r>
+        <w:rPr>
+          <w:rFonts w:hint="cs"/>
+          <w:cs/>
+        </w:rPr>
+        <w:t xml:space="preserve"> </w:t>
+      </w:r>
+      <w:r>
+        <w:t xml:space="preserve">weight </w:t>
+      </w:r>
+      <w:r>
+        <w:rPr>
+          <w:rFonts w:hint="cs"/>
+          <w:cs/>
+        </w:rPr>
+        <w:t xml:space="preserve">เพื่อจะลงขาย หน้า </w:t>
+      </w:r>
+      <w:r>
+        <w:t xml:space="preserve">Product </w:t>
+      </w:r>
+      <w:r>
+        <w:rPr>
+          <w:rFonts w:hint="cs"/>
+          <w:cs/>
+        </w:rPr>
+        <w:t xml:space="preserve">เจอปัญหาว่า ถ้าไฟล์ </w:t>
+      </w:r>
+      <w:r>
+        <w:t xml:space="preserve">Weight </w:t>
+      </w:r>
+      <w:r>
+        <w:rPr>
+          <w:rFonts w:hint="cs"/>
+          <w:cs/>
+        </w:rPr>
+        <w:t xml:space="preserve">มีขนาดใหญ่เกินไป มักจะมีปัญการะหว่างการ </w:t>
+      </w:r>
+      <w:r>
+        <w:t xml:space="preserve">Upload </w:t>
+      </w:r>
+      <w:r>
+        <w:rPr>
+          <w:rFonts w:hint="cs"/>
+          <w:cs/>
+        </w:rPr>
+        <w:t xml:space="preserve">ซึ่งทำให้การ </w:t>
+      </w:r>
+      <w:r>
+        <w:t xml:space="preserve">upload </w:t>
+      </w:r>
+      <w:r>
+        <w:rPr>
+          <w:rFonts w:hint="cs"/>
+          <w:cs/>
+        </w:rPr>
+        <w:t xml:space="preserve">ทำไม่สำเร็จเลยมีแนวคิดที่จะแบ่ง </w:t>
+      </w:r>
+      <w:r>
+        <w:t xml:space="preserve">file weight </w:t>
+      </w:r>
+      <w:r>
+        <w:rPr>
+          <w:rFonts w:hint="cs"/>
+          <w:cs/>
+        </w:rPr>
+        <w:t>เป็นส่วนๆก่อนจะส่งแต่ละส่วนไปบันทึก</w:t>
+      </w:r>
+      <w:r>
+        <w:t xml:space="preserve"> </w:t>
       </w:r>
     </w:p>
     <w:p>
@@ -1125,8 +1571,8 @@
       </w:r>
     </w:p>
     <w:sectPr>
-      <w:headerReference w:type="default" r:id="rId11"/>
-      <w:footerReference w:type="default" r:id="rId12"/>
+      <w:headerReference w:type="default" r:id="rId13"/>
+      <w:footerReference w:type="default" r:id="rId14"/>
       <w:pgSz w:w="11906" w:h="16838" w:code="9"/>
       <w:pgMar w:top="851" w:right="991" w:bottom="851" w:left="1440" w:header="284" w:footer="720" w:gutter="0"/>
       <w:cols w:space="720"/>
@@ -3288,8 +3734,10 @@
     <w:rsid w:val="009633F9"/>
     <w:rsid w:val="009B6C23"/>
     <w:rsid w:val="00A025FA"/>
+    <w:rsid w:val="00A51F0D"/>
     <w:rsid w:val="00A705B0"/>
     <w:rsid w:val="00A858A0"/>
+    <w:rsid w:val="00A955CB"/>
     <w:rsid w:val="00AA3091"/>
     <w:rsid w:val="00AC50FB"/>
     <w:rsid w:val="00B82847"/>

</xml_diff>

<commit_message>
add document and gant chart report
</commit_message>
<xml_diff>
--- a/Docs/Progression/semester 2 progession report/CE65-12 Progress Report 2565 ครั้งที่ 4.docx
+++ b/Docs/Progression/semester 2 progession report/CE65-12 Progress Report 2565 ครั้งที่ 4.docx
@@ -252,15 +252,11 @@
       </w:r>
       <w:r>
         <w:rPr>
+          <w:rFonts w:hint="cs"/>
           <w:u w:val="dotted"/>
-        </w:rPr>
-        <w:t>7</w:t>
-      </w:r>
-      <w:r>
-        <w:rPr>
-          <w:u w:val="dotted"/>
-        </w:rPr>
-        <w:t>9</w:t>
+          <w:cs/>
+        </w:rPr>
+        <w:t>84</w:t>
       </w:r>
       <w:r>
         <w:t>%  (</w:t>
@@ -311,9 +307,11 @@
       </w:r>
       <w:r>
         <w:rPr>
+          <w:rFonts w:hint="cs"/>
           <w:u w:val="dotted"/>
-        </w:rPr>
-        <w:t>9</w:t>
+          <w:cs/>
+        </w:rPr>
+        <w:t>14</w:t>
       </w:r>
       <w:r>
         <w:rPr>
@@ -4014,6 +4012,7 @@
     <w:rsid w:val="003176B9"/>
     <w:rsid w:val="00354A2B"/>
     <w:rsid w:val="003E2C91"/>
+    <w:rsid w:val="003E7C58"/>
     <w:rsid w:val="003F4204"/>
     <w:rsid w:val="004049AD"/>
     <w:rsid w:val="0042516D"/>
@@ -4855,6 +4854,15 @@
 </file>
 
 <file path=customXml/item1.xml><?xml version="1.0" encoding="utf-8"?>
+<?mso-contentType ?>
+<FormTemplates xmlns="http://schemas.microsoft.com/sharepoint/v3/contenttype/forms">
+  <Display>DocumentLibraryForm</Display>
+  <Edit>DocumentLibraryForm</Edit>
+  <New>DocumentLibraryForm</New>
+</FormTemplates>
+</file>
+
+<file path=customXml/item2.xml><?xml version="1.0" encoding="utf-8"?>
 <ct:contentTypeSchema xmlns:ct="http://schemas.microsoft.com/office/2006/metadata/contentType" xmlns:ma="http://schemas.microsoft.com/office/2006/metadata/properties/metaAttributes" ct:_="" ma:_="" ma:contentTypeName="Document" ma:contentTypeID="0x010100834FB02BC889714DB51638CD039BDD91" ma:contentTypeVersion="10" ma:contentTypeDescription="Create a new document." ma:contentTypeScope="" ma:versionID="5dfb967f35fdb0d3e238b001ac63be57">
   <xsd:schema xmlns:xsd="http://www.w3.org/2001/XMLSchema" xmlns:xs="http://www.w3.org/2001/XMLSchema" xmlns:p="http://schemas.microsoft.com/office/2006/metadata/properties" xmlns:ns3="925b3116-1991-41fa-8529-2f009b63666d" xmlns:ns4="da19f4fb-9264-4c17-9359-66e327aa6fea" targetNamespace="http://schemas.microsoft.com/office/2006/metadata/properties" ma:root="true" ma:fieldsID="c5b74c7d9ae0e2870c5ab88c41f6f02e" ns3:_="" ns4:_="">
     <xsd:import namespace="925b3116-1991-41fa-8529-2f009b63666d"/>
@@ -5057,15 +5065,6 @@
 </ct:contentTypeSchema>
 </file>
 
-<file path=customXml/item2.xml><?xml version="1.0" encoding="utf-8"?>
-<?mso-contentType ?>
-<FormTemplates xmlns="http://schemas.microsoft.com/sharepoint/v3/contenttype/forms">
-  <Display>DocumentLibraryForm</Display>
-  <Edit>DocumentLibraryForm</Edit>
-  <New>DocumentLibraryForm</New>
-</FormTemplates>
-</file>
-
 <file path=customXml/item3.xml><?xml version="1.0" encoding="utf-8"?>
 <p:properties xmlns:p="http://schemas.microsoft.com/office/2006/metadata/properties" xmlns:xsi="http://www.w3.org/2001/XMLSchema-instance" xmlns:pc="http://schemas.microsoft.com/office/infopath/2007/PartnerControls">
   <documentManagement/>
@@ -5073,6 +5072,14 @@
 </file>
 
 <file path=customXml/itemProps1.xml><?xml version="1.0" encoding="utf-8"?>
+<ds:datastoreItem xmlns:ds="http://schemas.openxmlformats.org/officeDocument/2006/customXml" ds:itemID="{EE20C0BC-7DE5-4F7A-8B77-34EDCADDBDDF}">
+  <ds:schemaRefs>
+    <ds:schemaRef ds:uri="http://schemas.microsoft.com/sharepoint/v3/contenttype/forms"/>
+  </ds:schemaRefs>
+</ds:datastoreItem>
+</file>
+
+<file path=customXml/itemProps2.xml><?xml version="1.0" encoding="utf-8"?>
 <ds:datastoreItem xmlns:ds="http://schemas.openxmlformats.org/officeDocument/2006/customXml" ds:itemID="{198EF3DE-D4EC-4B54-B183-22A37A887808}">
   <ds:schemaRefs>
     <ds:schemaRef ds:uri="http://schemas.microsoft.com/office/2006/metadata/contentType"/>
@@ -5091,14 +5098,6 @@
 </ds:datastoreItem>
 </file>
 
-<file path=customXml/itemProps2.xml><?xml version="1.0" encoding="utf-8"?>
-<ds:datastoreItem xmlns:ds="http://schemas.openxmlformats.org/officeDocument/2006/customXml" ds:itemID="{EE20C0BC-7DE5-4F7A-8B77-34EDCADDBDDF}">
-  <ds:schemaRefs>
-    <ds:schemaRef ds:uri="http://schemas.microsoft.com/sharepoint/v3/contenttype/forms"/>
-  </ds:schemaRefs>
-</ds:datastoreItem>
-</file>
-
 <file path=customXml/itemProps3.xml><?xml version="1.0" encoding="utf-8"?>
 <ds:datastoreItem xmlns:ds="http://schemas.openxmlformats.org/officeDocument/2006/customXml" ds:itemID="{CF6C7B6E-D565-4068-8C0D-6DB1020E83D5}">
   <ds:schemaRefs>

</xml_diff>